<commit_message>
was added one more project - Fanzcall
</commit_message>
<xml_diff>
--- a/Andrii_Tarantsov_CV.docx
+++ b/Andrii_Tarantsov_CV.docx
@@ -1210,7 +1210,26 @@
                 <w:sz w:val="20"/>
                 <w:szCs w:val="20"/>
               </w:rPr>
-              <w:t>“Silicon Arabia”</w:t>
+              <w:t>“</w:t>
+            </w:r>
+            <w:r>
+              <w:rPr>
+                <w:b/>
+                <w:i/>
+                <w:sz w:val="20"/>
+                <w:szCs w:val="20"/>
+                <w:lang w:val="en-US"/>
+              </w:rPr>
+              <w:t>Fanzcall Media, Inc.</w:t>
+            </w:r>
+            <w:r>
+              <w:rPr>
+                <w:b/>
+                <w:i/>
+                <w:sz w:val="20"/>
+                <w:szCs w:val="20"/>
+              </w:rPr>
+              <w:t>”</w:t>
             </w:r>
           </w:p>
         </w:tc>
@@ -1226,6 +1245,9 @@
               <w:spacing w:before="240" w:after="60" w:line="240" w:lineRule="auto"/>
               <w:contextualSpacing w:val="0"/>
               <w:jc w:val="right"/>
+              <w:rPr>
+                <w:lang w:val="en-US"/>
+              </w:rPr>
             </w:pPr>
             <w:r>
               <w:rPr>
@@ -1234,7 +1256,55 @@
                 <w:sz w:val="20"/>
                 <w:szCs w:val="20"/>
               </w:rPr>
-              <w:t>01/2013 — Present time</w:t>
+              <w:t>0</w:t>
+            </w:r>
+            <w:r>
+              <w:rPr>
+                <w:b/>
+                <w:i/>
+                <w:sz w:val="20"/>
+                <w:szCs w:val="20"/>
+                <w:lang w:val="en-US"/>
+              </w:rPr>
+              <w:t>1</w:t>
+            </w:r>
+            <w:r>
+              <w:rPr>
+                <w:b/>
+                <w:i/>
+                <w:sz w:val="20"/>
+                <w:szCs w:val="20"/>
+              </w:rPr>
+              <w:t>/201</w:t>
+            </w:r>
+            <w:r>
+              <w:rPr>
+                <w:b/>
+                <w:i/>
+                <w:sz w:val="20"/>
+                <w:szCs w:val="20"/>
+                <w:lang w:val="en-US"/>
+              </w:rPr>
+              <w:t>6</w:t>
+            </w:r>
+            <w:r>
+              <w:rPr>
+                <w:b/>
+                <w:i/>
+                <w:sz w:val="20"/>
+                <w:szCs w:val="20"/>
+              </w:rPr>
+              <w:t xml:space="preserve"> — </w:t>
+            </w:r>
+            <w:r>
+              <w:rPr>
+                <w:b/>
+                <w:i/>
+                <w:sz w:val="20"/>
+                <w:szCs w:val="20"/>
+                <w:lang w:val="en-US"/>
+              </w:rPr>
+              <w:t>11/2016</w:t>
             </w:r>
           </w:p>
         </w:tc>
@@ -1256,6 +1326,452 @@
           <w:szCs w:val="20"/>
           <w:lang w:val="en-US"/>
         </w:rPr>
+        <w:t>My role</w:t>
+      </w:r>
+      <w:r>
+        <w:rPr>
+          <w:i/>
+          <w:sz w:val="20"/>
+          <w:szCs w:val="20"/>
+          <w:lang w:val="en-US"/>
+        </w:rPr>
+        <w:t xml:space="preserve">: Java backend </w:t>
+      </w:r>
+      <w:r>
+        <w:rPr>
+          <w:i/>
+          <w:sz w:val="20"/>
+          <w:szCs w:val="20"/>
+          <w:lang w:val="en-US"/>
+        </w:rPr>
+        <w:t>developer. Developed backoffice application based on AngularJS+Spring.</w:t>
+      </w:r>
+    </w:p>
+    <w:p>
+      <w:pPr>
+        <w:pStyle w:val="normal"/>
+        <w:widowControl w:val="0"/>
+        <w:spacing w:line="240" w:lineRule="auto"/>
+        <w:rPr>
+          <w:lang w:val="en-US"/>
+        </w:rPr>
+      </w:pPr>
+    </w:p>
+    <w:p>
+      <w:pPr>
+        <w:pStyle w:val="normal"/>
+        <w:widowControl w:val="0"/>
+        <w:spacing w:line="240" w:lineRule="auto"/>
+        <w:rPr>
+          <w:lang w:val="en-US"/>
+        </w:rPr>
+      </w:pPr>
+      <w:r>
+        <w:rPr>
+          <w:i/>
+          <w:sz w:val="20"/>
+          <w:szCs w:val="20"/>
+          <w:lang w:val="en-US"/>
+        </w:rPr>
+        <w:t xml:space="preserve">Project: </w:t>
+      </w:r>
+      <w:r>
+        <w:rPr>
+          <w:b/>
+          <w:i/>
+          <w:sz w:val="20"/>
+          <w:szCs w:val="20"/>
+          <w:lang w:val="en-US"/>
+        </w:rPr>
+        <w:t>Fanzcall</w:t>
+      </w:r>
+      <w:r>
+        <w:rPr>
+          <w:i/>
+          <w:sz w:val="20"/>
+          <w:szCs w:val="20"/>
+          <w:lang w:val="en-US"/>
+        </w:rPr>
+        <w:t xml:space="preserve"> </w:t>
+      </w:r>
+      <w:hyperlink r:id="rId9">
+        <w:r>
+          <w:rPr>
+            <w:b/>
+            <w:i/>
+            <w:color w:val="0000FF"/>
+            <w:sz w:val="20"/>
+            <w:szCs w:val="20"/>
+            <w:u w:val="single"/>
+            <w:lang w:val="en-US"/>
+          </w:rPr>
+          <w:t>http://www.</w:t>
+        </w:r>
+        <w:r>
+          <w:rPr>
+            <w:b/>
+            <w:i/>
+            <w:color w:val="0000FF"/>
+            <w:sz w:val="20"/>
+            <w:szCs w:val="20"/>
+            <w:u w:val="single"/>
+            <w:lang w:val="en-US"/>
+          </w:rPr>
+          <w:t>fanzcal</w:t>
+        </w:r>
+        <w:r>
+          <w:rPr>
+            <w:b/>
+            <w:i/>
+            <w:color w:val="0000FF"/>
+            <w:sz w:val="20"/>
+            <w:szCs w:val="20"/>
+            <w:u w:val="single"/>
+            <w:lang w:val="en-US"/>
+          </w:rPr>
+          <w:t>l</w:t>
+        </w:r>
+        <w:r>
+          <w:rPr>
+            <w:b/>
+            <w:i/>
+            <w:color w:val="0000FF"/>
+            <w:sz w:val="20"/>
+            <w:szCs w:val="20"/>
+            <w:u w:val="single"/>
+            <w:lang w:val="en-US"/>
+          </w:rPr>
+          <w:t>.com</w:t>
+        </w:r>
+      </w:hyperlink>
+      <w:hyperlink r:id="rId10"/>
+    </w:p>
+    <w:p>
+      <w:pPr>
+        <w:pStyle w:val="normal"/>
+        <w:widowControl w:val="0"/>
+        <w:spacing w:line="240" w:lineRule="auto"/>
+        <w:rPr>
+          <w:lang w:val="en-US"/>
+        </w:rPr>
+      </w:pPr>
+      <w:hyperlink r:id="rId11"/>
+    </w:p>
+    <w:p>
+      <w:pPr>
+        <w:pStyle w:val="normal"/>
+        <w:widowControl w:val="0"/>
+        <w:spacing w:line="240" w:lineRule="auto"/>
+        <w:rPr>
+          <w:lang w:val="en-US"/>
+        </w:rPr>
+      </w:pPr>
+      <w:r>
+        <w:rPr>
+          <w:i/>
+          <w:sz w:val="20"/>
+          <w:szCs w:val="20"/>
+          <w:lang w:val="en-US"/>
+        </w:rPr>
+        <w:t xml:space="preserve">Brief description: </w:t>
+      </w:r>
+    </w:p>
+    <w:p>
+      <w:pPr>
+        <w:pStyle w:val="normal"/>
+        <w:widowControl w:val="0"/>
+        <w:spacing w:line="240" w:lineRule="auto"/>
+        <w:rPr>
+          <w:lang w:val="en-US"/>
+        </w:rPr>
+      </w:pPr>
+    </w:p>
+    <w:p>
+      <w:pPr>
+        <w:pStyle w:val="normal"/>
+        <w:widowControl w:val="0"/>
+        <w:spacing w:line="240" w:lineRule="auto"/>
+        <w:rPr>
+          <w:i/>
+          <w:sz w:val="20"/>
+          <w:szCs w:val="20"/>
+          <w:lang w:val="en-US"/>
+        </w:rPr>
+      </w:pPr>
+      <w:r>
+        <w:rPr>
+          <w:i/>
+          <w:sz w:val="20"/>
+          <w:szCs w:val="20"/>
+          <w:lang w:val="en-US"/>
+        </w:rPr>
+        <w:t xml:space="preserve">Mobile </w:t>
+      </w:r>
+      <w:r>
+        <w:rPr>
+          <w:i/>
+          <w:sz w:val="20"/>
+          <w:szCs w:val="20"/>
+          <w:lang w:val="en-US"/>
+        </w:rPr>
+        <w:t>app</w:t>
+      </w:r>
+      <w:r>
+        <w:rPr>
+          <w:i/>
+          <w:sz w:val="20"/>
+          <w:szCs w:val="20"/>
+          <w:lang w:val="en-US"/>
+        </w:rPr>
+        <w:t>lication</w:t>
+      </w:r>
+      <w:r>
+        <w:rPr>
+          <w:i/>
+          <w:sz w:val="20"/>
+          <w:szCs w:val="20"/>
+          <w:lang w:val="en-US"/>
+        </w:rPr>
+        <w:t xml:space="preserve"> that allows fans to make interactive predictions on baseball games. </w:t>
+      </w:r>
+    </w:p>
+    <w:p>
+      <w:pPr>
+        <w:pStyle w:val="normal"/>
+        <w:widowControl w:val="0"/>
+        <w:spacing w:line="240" w:lineRule="auto"/>
+        <w:rPr>
+          <w:lang w:val="en-US"/>
+        </w:rPr>
+      </w:pPr>
+    </w:p>
+    <w:p>
+      <w:pPr>
+        <w:pStyle w:val="normal"/>
+        <w:widowControl w:val="0"/>
+        <w:spacing w:line="240" w:lineRule="auto"/>
+        <w:rPr>
+          <w:i/>
+          <w:sz w:val="20"/>
+          <w:szCs w:val="20"/>
+          <w:lang w:val="en-US"/>
+        </w:rPr>
+      </w:pPr>
+      <w:r>
+        <w:rPr>
+          <w:i/>
+          <w:sz w:val="20"/>
+          <w:szCs w:val="20"/>
+          <w:lang w:val="en-US"/>
+        </w:rPr>
+        <w:t>iOS and Android mobile clients.</w:t>
+      </w:r>
+    </w:p>
+    <w:p>
+      <w:pPr>
+        <w:pStyle w:val="normal"/>
+        <w:widowControl w:val="0"/>
+        <w:spacing w:line="240" w:lineRule="auto"/>
+        <w:rPr>
+          <w:i/>
+          <w:sz w:val="20"/>
+          <w:szCs w:val="20"/>
+          <w:lang w:val="en-US"/>
+        </w:rPr>
+      </w:pPr>
+      <w:r>
+        <w:rPr>
+          <w:i/>
+          <w:sz w:val="20"/>
+          <w:szCs w:val="20"/>
+          <w:lang w:val="en-US"/>
+        </w:rPr>
+        <w:t xml:space="preserve">Backend - </w:t>
+      </w:r>
+      <w:r>
+        <w:rPr>
+          <w:i/>
+          <w:sz w:val="20"/>
+          <w:szCs w:val="20"/>
+          <w:lang w:val="en-US"/>
+        </w:rPr>
+        <w:t>Java app with WebSockets, Kafka, deployed on Amazon.</w:t>
+      </w:r>
+    </w:p>
+    <w:p>
+      <w:pPr>
+        <w:pStyle w:val="normal"/>
+        <w:widowControl w:val="0"/>
+        <w:spacing w:line="240" w:lineRule="auto"/>
+        <w:rPr>
+          <w:lang w:val="en-US"/>
+        </w:rPr>
+      </w:pPr>
+      <w:r>
+        <w:rPr>
+          <w:i/>
+          <w:sz w:val="20"/>
+          <w:szCs w:val="20"/>
+          <w:lang w:val="en-US"/>
+        </w:rPr>
+        <w:t>Backoffice f</w:t>
+      </w:r>
+      <w:r>
+        <w:rPr>
+          <w:i/>
+          <w:sz w:val="20"/>
+          <w:szCs w:val="20"/>
+          <w:lang w:val="en-US"/>
+        </w:rPr>
+        <w:t xml:space="preserve">rontend - </w:t>
+      </w:r>
+      <w:r>
+        <w:rPr>
+          <w:i/>
+          <w:sz w:val="20"/>
+          <w:szCs w:val="20"/>
+          <w:lang w:val="en-US"/>
+        </w:rPr>
+        <w:t>AngularJS</w:t>
+      </w:r>
+    </w:p>
+    <w:p>
+      <w:pPr>
+        <w:pStyle w:val="normal"/>
+        <w:widowControl w:val="0"/>
+        <w:spacing w:line="240" w:lineRule="auto"/>
+        <w:rPr>
+          <w:lang w:val="en-US"/>
+        </w:rPr>
+      </w:pPr>
+      <w:r>
+        <w:rPr>
+          <w:i/>
+          <w:sz w:val="20"/>
+          <w:szCs w:val="20"/>
+          <w:lang w:val="en-US"/>
+        </w:rPr>
+        <w:t>Backoffice b</w:t>
+      </w:r>
+      <w:r>
+        <w:rPr>
+          <w:i/>
+          <w:sz w:val="20"/>
+          <w:szCs w:val="20"/>
+          <w:lang w:val="en-US"/>
+        </w:rPr>
+        <w:t xml:space="preserve">ackend – </w:t>
+      </w:r>
+      <w:r>
+        <w:rPr>
+          <w:i/>
+          <w:sz w:val="20"/>
+          <w:szCs w:val="20"/>
+          <w:lang w:val="en-US"/>
+        </w:rPr>
+        <w:t>Spring Boot, Spring Data REST, Spring MVC, Spring Security, PostgreSQL database server.</w:t>
+      </w:r>
+    </w:p>
+    <w:p>
+      <w:pPr>
+        <w:pStyle w:val="normal"/>
+        <w:rPr>
+          <w:lang w:val="en-US"/>
+        </w:rPr>
+      </w:pPr>
+    </w:p>
+    <w:tbl>
+      <w:tblPr>
+        <w:tblStyle w:val="a7"/>
+        <w:bidiVisual/>
+        <w:tblW w:w="10682" w:type="dxa"/>
+        <w:tblInd w:w="-223" w:type="dxa"/>
+        <w:tblLayout w:type="fixed"/>
+        <w:tblLook w:val="0000"/>
+      </w:tblPr>
+      <w:tblGrid>
+        <w:gridCol w:w="5341"/>
+        <w:gridCol w:w="5341"/>
+      </w:tblGrid>
+      <w:tr>
+        <w:tc>
+          <w:tcPr>
+            <w:tcW w:w="5341" w:type="dxa"/>
+            <w:shd w:val="clear" w:color="auto" w:fill="D9D9D9"/>
+          </w:tcPr>
+          <w:p>
+            <w:pPr>
+              <w:pStyle w:val="normal"/>
+              <w:widowControl w:val="0"/>
+              <w:spacing w:before="240" w:after="60" w:line="240" w:lineRule="auto"/>
+              <w:contextualSpacing w:val="0"/>
+            </w:pPr>
+            <w:r>
+              <w:rPr>
+                <w:b/>
+                <w:i/>
+                <w:sz w:val="20"/>
+                <w:szCs w:val="20"/>
+              </w:rPr>
+              <w:t>“Silicon Arabia”</w:t>
+            </w:r>
+          </w:p>
+        </w:tc>
+        <w:tc>
+          <w:tcPr>
+            <w:tcW w:w="5341" w:type="dxa"/>
+            <w:shd w:val="clear" w:color="auto" w:fill="D9D9D9"/>
+          </w:tcPr>
+          <w:p>
+            <w:pPr>
+              <w:pStyle w:val="normal"/>
+              <w:widowControl w:val="0"/>
+              <w:spacing w:before="240" w:after="60" w:line="240" w:lineRule="auto"/>
+              <w:contextualSpacing w:val="0"/>
+              <w:jc w:val="right"/>
+              <w:rPr>
+                <w:lang w:val="en-US"/>
+              </w:rPr>
+            </w:pPr>
+            <w:r>
+              <w:rPr>
+                <w:b/>
+                <w:i/>
+                <w:sz w:val="20"/>
+                <w:szCs w:val="20"/>
+              </w:rPr>
+              <w:t xml:space="preserve">01/2013 — </w:t>
+            </w:r>
+            <w:r>
+              <w:rPr>
+                <w:b/>
+                <w:i/>
+                <w:sz w:val="20"/>
+                <w:szCs w:val="20"/>
+                <w:lang w:val="en-US"/>
+              </w:rPr>
+              <w:t>09/2015</w:t>
+            </w:r>
+          </w:p>
+        </w:tc>
+      </w:tr>
+    </w:tbl>
+    <w:p>
+      <w:pPr>
+        <w:pStyle w:val="normal"/>
+        <w:widowControl w:val="0"/>
+        <w:spacing w:before="240" w:after="60" w:line="240" w:lineRule="auto"/>
+        <w:rPr>
+          <w:lang w:val="en-US"/>
+        </w:rPr>
+      </w:pPr>
+      <w:r>
+        <w:rPr>
+          <w:i/>
+          <w:sz w:val="20"/>
+          <w:szCs w:val="20"/>
+          <w:lang w:val="en-US"/>
+        </w:rPr>
         <w:t>My roles: Java backend</w:t>
       </w:r>
       <w:r>
@@ -1324,7 +1840,7 @@
         </w:rPr>
         <w:t xml:space="preserve"> </w:t>
       </w:r>
-      <w:hyperlink r:id="rId9">
+      <w:hyperlink r:id="rId12">
         <w:r>
           <w:rPr>
             <w:b/>
@@ -1338,18 +1854,18 @@
           <w:t>http://www.eshta.com</w:t>
         </w:r>
       </w:hyperlink>
-      <w:hyperlink r:id="rId10"/>
-    </w:p>
-    <w:p>
-      <w:pPr>
-        <w:pStyle w:val="normal"/>
-        <w:widowControl w:val="0"/>
-        <w:spacing w:line="240" w:lineRule="auto"/>
-        <w:rPr>
-          <w:lang w:val="en-US"/>
-        </w:rPr>
-      </w:pPr>
-      <w:hyperlink r:id="rId11"/>
+      <w:hyperlink r:id="rId13"/>
+    </w:p>
+    <w:p>
+      <w:pPr>
+        <w:pStyle w:val="normal"/>
+        <w:widowControl w:val="0"/>
+        <w:spacing w:line="240" w:lineRule="auto"/>
+        <w:rPr>
+          <w:lang w:val="en-US"/>
+        </w:rPr>
+      </w:pPr>
+      <w:hyperlink r:id="rId14"/>
     </w:p>
     <w:p>
       <w:pPr>
@@ -1613,7 +2129,7 @@
         </w:rPr>
         <w:t xml:space="preserve"> </w:t>
       </w:r>
-      <w:hyperlink r:id="rId12">
+      <w:hyperlink r:id="rId15">
         <w:r>
           <w:rPr>
             <w:b/>
@@ -1627,18 +2143,18 @@
           <w:t>http://www.qippo.com</w:t>
         </w:r>
       </w:hyperlink>
-      <w:hyperlink r:id="rId13"/>
-    </w:p>
-    <w:p>
-      <w:pPr>
-        <w:pStyle w:val="normal"/>
-        <w:widowControl w:val="0"/>
-        <w:spacing w:line="240" w:lineRule="auto"/>
-        <w:rPr>
-          <w:lang w:val="en-US"/>
-        </w:rPr>
-      </w:pPr>
-      <w:hyperlink r:id="rId14"/>
+      <w:hyperlink r:id="rId16"/>
+    </w:p>
+    <w:p>
+      <w:pPr>
+        <w:pStyle w:val="normal"/>
+        <w:widowControl w:val="0"/>
+        <w:spacing w:line="240" w:lineRule="auto"/>
+        <w:rPr>
+          <w:lang w:val="en-US"/>
+        </w:rPr>
+      </w:pPr>
+      <w:hyperlink r:id="rId17"/>
     </w:p>
     <w:p>
       <w:pPr>
@@ -1886,7 +2402,7 @@
         </w:rPr>
         <w:t xml:space="preserve"> </w:t>
       </w:r>
-      <w:hyperlink r:id="rId15">
+      <w:hyperlink r:id="rId18">
         <w:r>
           <w:rPr>
             <w:b/>
@@ -1900,35 +2416,36 @@
           <w:t>http://www.panraven.com</w:t>
         </w:r>
       </w:hyperlink>
-      <w:hyperlink r:id="rId16"/>
-    </w:p>
-    <w:p>
-      <w:pPr>
-        <w:pStyle w:val="normal"/>
-        <w:widowControl w:val="0"/>
-        <w:spacing w:line="240" w:lineRule="auto"/>
-        <w:rPr>
-          <w:lang w:val="en-US"/>
-        </w:rPr>
-      </w:pPr>
-      <w:hyperlink r:id="rId17"/>
-    </w:p>
-    <w:p>
-      <w:pPr>
-        <w:pStyle w:val="normal"/>
-        <w:widowControl w:val="0"/>
-        <w:spacing w:line="240" w:lineRule="auto"/>
-        <w:rPr>
-          <w:lang w:val="en-US"/>
-        </w:rPr>
-      </w:pPr>
-      <w:r>
-        <w:rPr>
-          <w:i/>
-          <w:sz w:val="20"/>
-          <w:szCs w:val="20"/>
-          <w:lang w:val="en-US"/>
-        </w:rPr>
+      <w:hyperlink r:id="rId19"/>
+    </w:p>
+    <w:p>
+      <w:pPr>
+        <w:pStyle w:val="normal"/>
+        <w:widowControl w:val="0"/>
+        <w:spacing w:line="240" w:lineRule="auto"/>
+        <w:rPr>
+          <w:lang w:val="en-US"/>
+        </w:rPr>
+      </w:pPr>
+      <w:hyperlink r:id="rId20"/>
+    </w:p>
+    <w:p>
+      <w:pPr>
+        <w:pStyle w:val="normal"/>
+        <w:widowControl w:val="0"/>
+        <w:spacing w:line="240" w:lineRule="auto"/>
+        <w:rPr>
+          <w:lang w:val="en-US"/>
+        </w:rPr>
+      </w:pPr>
+      <w:r>
+        <w:rPr>
+          <w:i/>
+          <w:sz w:val="20"/>
+          <w:szCs w:val="20"/>
+          <w:lang w:val="en-US"/>
+        </w:rPr>
+        <w:lastRenderedPageBreak/>
         <w:t xml:space="preserve">Brief description: </w:t>
       </w:r>
     </w:p>
@@ -2090,7 +2607,7 @@
           <w:lang w:val="en-US"/>
         </w:rPr>
       </w:pPr>
-      <w:hyperlink r:id="rId18">
+      <w:hyperlink r:id="rId21">
         <w:r>
           <w:rPr>
             <w:b/>
@@ -2189,7 +2706,6 @@
           <w:szCs w:val="20"/>
           <w:lang w:val="en-US"/>
         </w:rPr>
-        <w:lastRenderedPageBreak/>
         <w:t xml:space="preserve">Platform: </w:t>
       </w:r>
       <w:r>
@@ -2340,7 +2856,7 @@
           <w:lang w:val="en-US"/>
         </w:rPr>
       </w:pPr>
-      <w:hyperlink r:id="rId19">
+      <w:hyperlink r:id="rId22">
         <w:r>
           <w:rPr>
             <w:b/>
@@ -2877,15 +3393,15 @@
       <w:r>
         <w:fldChar w:fldCharType="end"/>
       </w:r>
-      <w:hyperlink r:id="rId20"/>
-    </w:p>
-    <w:p>
-      <w:pPr>
-        <w:pStyle w:val="normal"/>
-        <w:widowControl w:val="0"/>
-        <w:spacing w:line="240" w:lineRule="auto"/>
-      </w:pPr>
-      <w:hyperlink r:id="rId21"/>
+      <w:hyperlink r:id="rId23"/>
+    </w:p>
+    <w:p>
+      <w:pPr>
+        <w:pStyle w:val="normal"/>
+        <w:widowControl w:val="0"/>
+        <w:spacing w:line="240" w:lineRule="auto"/>
+      </w:pPr>
+      <w:hyperlink r:id="rId24"/>
     </w:p>
     <w:p>
       <w:pPr>
@@ -3035,7 +3551,7 @@
         </w:rPr>
         <w:t xml:space="preserve">See also </w:t>
       </w:r>
-      <w:hyperlink r:id="rId22">
+      <w:hyperlink r:id="rId25">
         <w:r>
           <w:rPr>
             <w:color w:val="0000FF"/>
@@ -3225,7 +3741,7 @@
         <w:widowControl w:val="0"/>
         <w:spacing w:before="240" w:after="60" w:line="240" w:lineRule="auto"/>
       </w:pPr>
-      <w:hyperlink r:id="rId23">
+      <w:hyperlink r:id="rId26">
         <w:r>
           <w:rPr>
             <w:b/>
@@ -3553,10 +4069,6 @@
         </w:tabs>
         <w:spacing w:line="240" w:lineRule="auto"/>
         <w:ind w:hanging="360"/>
-        <w:rPr>
-          <w:sz w:val="20"/>
-          <w:szCs w:val="20"/>
-        </w:rPr>
       </w:pPr>
       <w:r>
         <w:rPr>
@@ -3565,13 +4077,6 @@
         </w:rPr>
         <w:t>Quality Assurance</w:t>
       </w:r>
-    </w:p>
-    <w:p>
-      <w:pPr>
-        <w:pStyle w:val="normal"/>
-        <w:widowControl w:val="0"/>
-        <w:spacing w:line="240" w:lineRule="auto"/>
-      </w:pPr>
     </w:p>
     <w:p>
       <w:pPr>
@@ -4088,7 +4593,6 @@
           <w:szCs w:val="20"/>
           <w:lang w:val="en-US"/>
         </w:rPr>
-        <w:lastRenderedPageBreak/>
         <w:t>My own responsibility:</w:t>
       </w:r>
       <w:r>
@@ -4107,7 +4611,7 @@
       </w:r>
     </w:p>
     <w:sectPr>
-      <w:footerReference w:type="default" r:id="rId24"/>
+      <w:footerReference w:type="default" r:id="rId27"/>
       <w:pgSz w:w="11906" w:h="16838"/>
       <w:pgMar w:top="720" w:right="720" w:bottom="720" w:left="720" w:header="720" w:footer="720" w:gutter="0"/>
       <w:pgNumType w:start="1"/>

</xml_diff>